<commit_message>
added a decent amount to discussion and results section
</commit_message>
<xml_diff>
--- a/Report/2_Draft_19Feb.docx
+++ b/Report/2_Draft_19Feb.docx
@@ -4685,8 +4685,6 @@
       <w:pPr>
         <w:pStyle w:val="Heading1"/>
       </w:pPr>
-      <w:bookmarkStart w:id="5" w:name="_GoBack"/>
-      <w:bookmarkEnd w:id="5"/>
       <w:r>
         <w:lastRenderedPageBreak/>
         <w:t>Table of Figures</w:t>
@@ -4700,7 +4698,7 @@
           <w:i/>
         </w:rPr>
       </w:pPr>
-      <w:bookmarkStart w:id="6" w:name="_Toc951000"/>
+      <w:bookmarkStart w:id="5" w:name="_Toc951000"/>
       <w:r>
         <w:t>Executive Summary</w:t>
       </w:r>
@@ -4725,7 +4723,7 @@
         </w:rPr>
         <w:t>)</w:t>
       </w:r>
-      <w:bookmarkEnd w:id="6"/>
+      <w:bookmarkEnd w:id="5"/>
     </w:p>
     <w:p>
       <w:r>
@@ -4743,7 +4741,7 @@
       <w:pPr>
         <w:pStyle w:val="Heading1"/>
       </w:pPr>
-      <w:bookmarkStart w:id="7" w:name="_Toc951001"/>
+      <w:bookmarkStart w:id="6" w:name="_Toc951001"/>
       <w:r>
         <w:t>1. Introduction</w:t>
       </w:r>
@@ -4756,7 +4754,7 @@
         </w:rPr>
         <w:t>(Later)</w:t>
       </w:r>
-      <w:bookmarkEnd w:id="7"/>
+      <w:bookmarkEnd w:id="6"/>
     </w:p>
     <w:p>
       <w:pPr>
@@ -4765,7 +4763,7 @@
           <w:i/>
         </w:rPr>
       </w:pPr>
-      <w:bookmarkStart w:id="8" w:name="_Toc951002"/>
+      <w:bookmarkStart w:id="7" w:name="_Toc951002"/>
       <w:r>
         <w:t>2. Background</w:t>
       </w:r>
@@ -4790,7 +4788,7 @@
         </w:rPr>
         <w:t>)</w:t>
       </w:r>
-      <w:bookmarkEnd w:id="8"/>
+      <w:bookmarkEnd w:id="7"/>
     </w:p>
     <w:p>
       <w:pPr>
@@ -4816,7 +4814,7 @@
       <w:pPr>
         <w:pStyle w:val="Heading1"/>
       </w:pPr>
-      <w:bookmarkStart w:id="9" w:name="_Toc951003"/>
+      <w:bookmarkStart w:id="8" w:name="_Toc951003"/>
       <w:r>
         <w:t>3. Methodology</w:t>
       </w:r>
@@ -4835,17 +4833,17 @@
         </w:rPr>
         <w:t>)</w:t>
       </w:r>
-      <w:bookmarkEnd w:id="9"/>
+      <w:bookmarkEnd w:id="8"/>
     </w:p>
     <w:p>
       <w:pPr>
         <w:pStyle w:val="Heading2"/>
       </w:pPr>
-      <w:bookmarkStart w:id="10" w:name="_Toc951004"/>
+      <w:bookmarkStart w:id="9" w:name="_Toc951004"/>
       <w:r>
         <w:t>3.1 Analyze existing basketball player performance metrics</w:t>
       </w:r>
-      <w:bookmarkEnd w:id="10"/>
+      <w:bookmarkEnd w:id="9"/>
     </w:p>
     <w:p>
       <w:r>
@@ -4856,11 +4854,11 @@
       <w:pPr>
         <w:pStyle w:val="Heading2"/>
       </w:pPr>
-      <w:bookmarkStart w:id="11" w:name="_Toc951005"/>
+      <w:bookmarkStart w:id="10" w:name="_Toc951005"/>
       <w:r>
         <w:t>3.2 Feature engineer new player performance metrics addressing shortcomings with existing metrics</w:t>
       </w:r>
-      <w:bookmarkEnd w:id="11"/>
+      <w:bookmarkEnd w:id="10"/>
     </w:p>
     <w:p>
       <w:r>
@@ -4875,11 +4873,11 @@
       <w:pPr>
         <w:pStyle w:val="Heading2"/>
       </w:pPr>
-      <w:bookmarkStart w:id="12" w:name="_Toc951006"/>
+      <w:bookmarkStart w:id="11" w:name="_Toc951006"/>
       <w:r>
         <w:t>3.3 Find the highest value picks based on various measures of cost</w:t>
       </w:r>
-      <w:bookmarkEnd w:id="12"/>
+      <w:bookmarkEnd w:id="11"/>
     </w:p>
     <w:p>
       <w:r>
@@ -4893,11 +4891,11 @@
       <w:pPr>
         <w:pStyle w:val="Heading2"/>
       </w:pPr>
-      <w:bookmarkStart w:id="13" w:name="_Toc951007"/>
+      <w:bookmarkStart w:id="12" w:name="_Toc951007"/>
       <w:r>
         <w:t>3.4 Calculate the approximate value of every pick in the NBA Draft</w:t>
       </w:r>
-      <w:bookmarkEnd w:id="13"/>
+      <w:bookmarkEnd w:id="12"/>
     </w:p>
     <w:p>
       <w:r>
@@ -4908,7 +4906,7 @@
       <w:pPr>
         <w:pStyle w:val="Heading2"/>
       </w:pPr>
-      <w:bookmarkStart w:id="14" w:name="_Toc951008"/>
+      <w:bookmarkStart w:id="13" w:name="_Toc951008"/>
       <w:r>
         <w:t>3.</w:t>
       </w:r>
@@ -4918,7 +4916,7 @@
       <w:r>
         <w:t xml:space="preserve"> Create a Jimmy Johnson-style NBA Draft value chart</w:t>
       </w:r>
-      <w:bookmarkEnd w:id="14"/>
+      <w:bookmarkEnd w:id="13"/>
     </w:p>
     <w:p>
       <w:r>
@@ -4932,7 +4930,7 @@
           <w:i/>
         </w:rPr>
       </w:pPr>
-      <w:bookmarkStart w:id="15" w:name="_Toc951009"/>
+      <w:bookmarkStart w:id="14" w:name="_Toc951009"/>
       <w:r>
         <w:t>4. Design</w:t>
       </w:r>
@@ -4951,17 +4949,17 @@
         </w:rPr>
         <w:t>)</w:t>
       </w:r>
-      <w:bookmarkEnd w:id="15"/>
+      <w:bookmarkEnd w:id="14"/>
     </w:p>
     <w:p>
       <w:pPr>
         <w:pStyle w:val="Heading2"/>
       </w:pPr>
-      <w:bookmarkStart w:id="16" w:name="_Toc951010"/>
+      <w:bookmarkStart w:id="15" w:name="_Toc951010"/>
       <w:r>
         <w:t>4.1 Determining Scope of the Project</w:t>
       </w:r>
-      <w:bookmarkEnd w:id="16"/>
+      <w:bookmarkEnd w:id="15"/>
     </w:p>
     <w:p>
       <w:r>
@@ -4996,11 +4994,11 @@
       <w:pPr>
         <w:pStyle w:val="Heading2"/>
       </w:pPr>
-      <w:bookmarkStart w:id="17" w:name="_Toc951011"/>
+      <w:bookmarkStart w:id="16" w:name="_Toc951011"/>
       <w:r>
         <w:t>4.2 Collection and Manipulation of the Data</w:t>
       </w:r>
-      <w:bookmarkEnd w:id="17"/>
+      <w:bookmarkEnd w:id="16"/>
     </w:p>
     <w:p>
       <w:r>
@@ -5069,7 +5067,7 @@
       <w:pPr>
         <w:pStyle w:val="Heading1"/>
       </w:pPr>
-      <w:bookmarkStart w:id="18" w:name="_Toc951012"/>
+      <w:bookmarkStart w:id="17" w:name="_Toc951012"/>
       <w:r>
         <w:t>5. Results</w:t>
       </w:r>
@@ -5088,17 +5086,17 @@
         </w:rPr>
         <w:t>)</w:t>
       </w:r>
-      <w:bookmarkEnd w:id="18"/>
+      <w:bookmarkEnd w:id="17"/>
     </w:p>
     <w:p>
       <w:pPr>
         <w:pStyle w:val="Heading2"/>
       </w:pPr>
-      <w:bookmarkStart w:id="19" w:name="_Toc951013"/>
+      <w:bookmarkStart w:id="18" w:name="_Toc951013"/>
       <w:r>
         <w:t>5.1 Analyze existing basketball player performance metrics</w:t>
       </w:r>
-      <w:bookmarkEnd w:id="19"/>
+      <w:bookmarkEnd w:id="18"/>
     </w:p>
     <w:p>
       <w:r>
@@ -10940,11 +10938,11 @@
       <w:pPr>
         <w:pStyle w:val="Heading2"/>
       </w:pPr>
-      <w:bookmarkStart w:id="20" w:name="_Toc951014"/>
+      <w:bookmarkStart w:id="19" w:name="_Toc951014"/>
       <w:r>
         <w:t>5.2 Feature engineer new player performance metrics addressing shortcomings with existing metrics</w:t>
       </w:r>
-      <w:bookmarkEnd w:id="20"/>
+      <w:bookmarkEnd w:id="19"/>
     </w:p>
     <w:p/>
     <w:p>
@@ -10960,11 +10958,11 @@
       <w:pPr>
         <w:pStyle w:val="Heading2"/>
       </w:pPr>
-      <w:bookmarkStart w:id="21" w:name="_Toc951015"/>
+      <w:bookmarkStart w:id="20" w:name="_Toc951015"/>
       <w:r>
         <w:t>5.3 Calculate the approximate value of every pick in the NBA Draft</w:t>
       </w:r>
-      <w:bookmarkEnd w:id="21"/>
+      <w:bookmarkEnd w:id="20"/>
     </w:p>
     <w:p/>
     <w:p>
@@ -11144,11 +11142,11 @@
       <w:pPr>
         <w:pStyle w:val="Heading2"/>
       </w:pPr>
-      <w:bookmarkStart w:id="22" w:name="_Toc951016"/>
+      <w:bookmarkStart w:id="21" w:name="_Toc951016"/>
       <w:r>
         <w:t>5.4 Find the highest value picks based on various measure of cost</w:t>
       </w:r>
-      <w:bookmarkEnd w:id="22"/>
+      <w:bookmarkEnd w:id="21"/>
     </w:p>
     <w:p>
       <w:r>
@@ -11213,11 +11211,11 @@
       <w:pPr>
         <w:pStyle w:val="Heading2"/>
       </w:pPr>
-      <w:bookmarkStart w:id="23" w:name="_Toc951017"/>
+      <w:bookmarkStart w:id="22" w:name="_Toc951017"/>
       <w:r>
         <w:t>5.5 Create a Jimmy Johnson-style NBA Draft pick value chart</w:t>
       </w:r>
-      <w:bookmarkEnd w:id="23"/>
+      <w:bookmarkEnd w:id="22"/>
     </w:p>
     <w:p>
       <w:r>
@@ -15537,7 +15535,7 @@
       <w:pPr>
         <w:pStyle w:val="Heading1"/>
       </w:pPr>
-      <w:bookmarkStart w:id="24" w:name="_Toc951018"/>
+      <w:bookmarkStart w:id="23" w:name="_Toc951018"/>
       <w:r>
         <w:t>6. Methodology for NCAA</w:t>
       </w:r>
@@ -15556,13 +15554,13 @@
         </w:rPr>
         <w:t>)</w:t>
       </w:r>
-      <w:bookmarkEnd w:id="24"/>
+      <w:bookmarkEnd w:id="23"/>
     </w:p>
     <w:p>
       <w:pPr>
         <w:pStyle w:val="Heading2"/>
       </w:pPr>
-      <w:bookmarkStart w:id="25" w:name="_Toc951019"/>
+      <w:bookmarkStart w:id="24" w:name="_Toc951019"/>
       <w:r>
         <w:t>6.</w:t>
       </w:r>
@@ -15578,7 +15576,7 @@
       <w:r>
         <w:t xml:space="preserve"> based on NCAA DI statistics</w:t>
       </w:r>
-      <w:bookmarkEnd w:id="25"/>
+      <w:bookmarkEnd w:id="24"/>
     </w:p>
     <w:p>
       <w:r>
@@ -15634,7 +15632,7 @@
       <w:pPr>
         <w:pStyle w:val="Heading1"/>
       </w:pPr>
-      <w:bookmarkStart w:id="26" w:name="_Toc951020"/>
+      <w:bookmarkStart w:id="25" w:name="_Toc951020"/>
       <w:r>
         <w:t>7. Design for NCAA</w:t>
       </w:r>
@@ -15653,13 +15651,13 @@
         </w:rPr>
         <w:t>)</w:t>
       </w:r>
-      <w:bookmarkEnd w:id="26"/>
+      <w:bookmarkEnd w:id="25"/>
     </w:p>
     <w:p>
       <w:pPr>
         <w:pStyle w:val="Heading2"/>
       </w:pPr>
-      <w:bookmarkStart w:id="27" w:name="_Toc951021"/>
+      <w:bookmarkStart w:id="26" w:name="_Toc951021"/>
       <w:r>
         <w:t>7</w:t>
       </w:r>
@@ -15672,7 +15670,7 @@
       <w:r>
         <w:t xml:space="preserve"> Create a model which predicts various measures of NBA success based on NCAA DI statistics</w:t>
       </w:r>
-      <w:bookmarkEnd w:id="27"/>
+      <w:bookmarkEnd w:id="26"/>
     </w:p>
     <w:p/>
     <w:p>
@@ -15953,7 +15951,7 @@
           <w:i/>
         </w:rPr>
       </w:pPr>
-      <w:bookmarkStart w:id="28" w:name="_Toc1468119"/>
+      <w:bookmarkStart w:id="27" w:name="_Toc1468119"/>
       <w:r>
         <w:lastRenderedPageBreak/>
         <w:t>8. Results for NCAA (</w:t>
@@ -15964,17 +15962,17 @@
         </w:rPr>
         <w:t>Mike)</w:t>
       </w:r>
-      <w:bookmarkEnd w:id="28"/>
+      <w:bookmarkEnd w:id="27"/>
     </w:p>
     <w:p>
       <w:pPr>
         <w:pStyle w:val="Heading2"/>
       </w:pPr>
-      <w:bookmarkStart w:id="29" w:name="_Toc1468120"/>
+      <w:bookmarkStart w:id="28" w:name="_Toc1468120"/>
       <w:r>
         <w:t>8.1 Machine Learning Models</w:t>
       </w:r>
-      <w:bookmarkEnd w:id="29"/>
+      <w:bookmarkEnd w:id="28"/>
     </w:p>
     <w:p>
       <w:r>
@@ -16272,11 +16270,11 @@
       <w:pPr>
         <w:pStyle w:val="Heading2"/>
       </w:pPr>
-      <w:bookmarkStart w:id="30" w:name="_Toc1468121"/>
+      <w:bookmarkStart w:id="29" w:name="_Toc1468121"/>
       <w:r>
         <w:t>8.2 Using all years of NCAA DI players</w:t>
       </w:r>
-      <w:bookmarkEnd w:id="30"/>
+      <w:bookmarkEnd w:id="29"/>
     </w:p>
     <w:p>
       <w:r>
@@ -16300,7 +16298,7 @@
           <w:szCs w:val="26"/>
         </w:rPr>
       </w:pPr>
-      <w:bookmarkStart w:id="31" w:name="_Toc1468122"/>
+      <w:bookmarkStart w:id="30" w:name="_Toc1468122"/>
       <w:r>
         <w:rPr>
           <w:sz w:val="26"/>
@@ -16308,7 +16306,7 @@
         </w:rPr>
         <w:t>8.2.1 Predicting whether an NCAA DI player will play an NBA game</w:t>
       </w:r>
-      <w:bookmarkEnd w:id="31"/>
+      <w:bookmarkEnd w:id="30"/>
     </w:p>
     <w:p>
       <w:r>
@@ -30287,7 +30285,7 @@
           <w:szCs w:val="26"/>
         </w:rPr>
       </w:pPr>
-      <w:bookmarkStart w:id="32" w:name="_Toc1468123"/>
+      <w:bookmarkStart w:id="31" w:name="_Toc1468123"/>
       <w:r>
         <w:rPr>
           <w:sz w:val="26"/>
@@ -30296,7 +30294,7 @@
         <w:lastRenderedPageBreak/>
         <w:t>8.2.2 Predicting which 2018 NCAA DI players would play an NBA game</w:t>
       </w:r>
-      <w:bookmarkEnd w:id="32"/>
+      <w:bookmarkEnd w:id="31"/>
     </w:p>
     <w:p>
       <w:pPr>
@@ -30332,7 +30330,7 @@
           <w:szCs w:val="26"/>
         </w:rPr>
       </w:pPr>
-      <w:bookmarkStart w:id="33" w:name="_Toc1468124"/>
+      <w:bookmarkStart w:id="32" w:name="_Toc1468124"/>
       <w:r>
         <w:rPr>
           <w:sz w:val="26"/>
@@ -30341,7 +30339,7 @@
         <w:lastRenderedPageBreak/>
         <w:t>8.2.3 Predicting whether an NCAA DI player will be drafted</w:t>
       </w:r>
-      <w:bookmarkEnd w:id="33"/>
+      <w:bookmarkEnd w:id="32"/>
     </w:p>
     <w:p>
       <w:r>
@@ -30531,7 +30529,7 @@
           <w:szCs w:val="26"/>
         </w:rPr>
       </w:pPr>
-      <w:bookmarkStart w:id="34" w:name="_Toc1468125"/>
+      <w:bookmarkStart w:id="33" w:name="_Toc1468125"/>
       <w:r>
         <w:rPr>
           <w:sz w:val="26"/>
@@ -30540,7 +30538,7 @@
         <w:lastRenderedPageBreak/>
         <w:t>8.2.4 Predicting whether an NCAA DI player will be a lottery pick</w:t>
       </w:r>
-      <w:bookmarkEnd w:id="34"/>
+      <w:bookmarkEnd w:id="33"/>
     </w:p>
     <w:p>
       <w:r>
@@ -30686,7 +30684,7 @@
           <w:szCs w:val="26"/>
         </w:rPr>
       </w:pPr>
-      <w:bookmarkStart w:id="35" w:name="_Toc1468126"/>
+      <w:bookmarkStart w:id="34" w:name="_Toc1468126"/>
       <w:r>
         <w:rPr>
           <w:sz w:val="26"/>
@@ -30711,7 +30709,7 @@
         </w:rPr>
         <w:t xml:space="preserve"> pick</w:t>
       </w:r>
-      <w:bookmarkEnd w:id="35"/>
+      <w:bookmarkEnd w:id="34"/>
     </w:p>
     <w:p>
       <w:r>
@@ -30857,7 +30855,7 @@
           <w:szCs w:val="26"/>
         </w:rPr>
       </w:pPr>
-      <w:bookmarkStart w:id="36" w:name="_Toc1468127"/>
+      <w:bookmarkStart w:id="35" w:name="_Toc1468127"/>
       <w:r>
         <w:rPr>
           <w:sz w:val="26"/>
@@ -30882,7 +30880,7 @@
         </w:rPr>
         <w:t xml:space="preserve"> pick</w:t>
       </w:r>
-      <w:bookmarkEnd w:id="36"/>
+      <w:bookmarkEnd w:id="35"/>
     </w:p>
     <w:p>
       <w:r>
@@ -31016,12 +31014,12 @@
       <w:pPr>
         <w:pStyle w:val="Heading2"/>
       </w:pPr>
-      <w:bookmarkStart w:id="37" w:name="_Toc1468128"/>
+      <w:bookmarkStart w:id="36" w:name="_Toc1468128"/>
       <w:r>
         <w:lastRenderedPageBreak/>
         <w:t>8.3 Using only freshmen year seasons</w:t>
       </w:r>
-      <w:bookmarkEnd w:id="37"/>
+      <w:bookmarkEnd w:id="36"/>
     </w:p>
     <w:p>
       <w:r>
@@ -31044,7 +31042,7 @@
           <w:szCs w:val="26"/>
         </w:rPr>
       </w:pPr>
-      <w:bookmarkStart w:id="38" w:name="_Toc1468129"/>
+      <w:bookmarkStart w:id="37" w:name="_Toc1468129"/>
       <w:r>
         <w:rPr>
           <w:sz w:val="26"/>
@@ -31068,7 +31066,7 @@
         </w:rPr>
         <w:t xml:space="preserve"> will play an NBA game</w:t>
       </w:r>
-      <w:bookmarkEnd w:id="38"/>
+      <w:bookmarkEnd w:id="37"/>
     </w:p>
     <w:p>
       <w:r>
@@ -31214,7 +31212,7 @@
           <w:szCs w:val="26"/>
         </w:rPr>
       </w:pPr>
-      <w:bookmarkStart w:id="39" w:name="_Toc1468130"/>
+      <w:bookmarkStart w:id="38" w:name="_Toc1468130"/>
       <w:r>
         <w:rPr>
           <w:sz w:val="26"/>
@@ -31223,7 +31221,7 @@
         <w:lastRenderedPageBreak/>
         <w:t>8.3.2 Predicting which 2018 NCAA DI freshmen would play an NBA game</w:t>
       </w:r>
-      <w:bookmarkEnd w:id="39"/>
+      <w:bookmarkEnd w:id="38"/>
     </w:p>
     <w:p>
       <w:pPr>
@@ -31259,7 +31257,7 @@
           <w:szCs w:val="26"/>
         </w:rPr>
       </w:pPr>
-      <w:bookmarkStart w:id="40" w:name="_Toc1468131"/>
+      <w:bookmarkStart w:id="39" w:name="_Toc1468131"/>
       <w:r>
         <w:rPr>
           <w:sz w:val="26"/>
@@ -31284,7 +31282,7 @@
         </w:rPr>
         <w:t xml:space="preserve"> will be drafted</w:t>
       </w:r>
-      <w:bookmarkEnd w:id="40"/>
+      <w:bookmarkEnd w:id="39"/>
     </w:p>
     <w:p>
       <w:r>
@@ -31430,7 +31428,7 @@
           <w:szCs w:val="26"/>
         </w:rPr>
       </w:pPr>
-      <w:bookmarkStart w:id="41" w:name="_Toc1468132"/>
+      <w:bookmarkStart w:id="40" w:name="_Toc1468132"/>
       <w:r>
         <w:rPr>
           <w:sz w:val="26"/>
@@ -31455,7 +31453,7 @@
         </w:rPr>
         <w:t xml:space="preserve"> will be a lottery pick</w:t>
       </w:r>
-      <w:bookmarkEnd w:id="41"/>
+      <w:bookmarkEnd w:id="40"/>
     </w:p>
     <w:p>
       <w:r>
@@ -31599,7 +31597,7 @@
           <w:szCs w:val="26"/>
         </w:rPr>
       </w:pPr>
-      <w:bookmarkStart w:id="42" w:name="_Toc1468133"/>
+      <w:bookmarkStart w:id="41" w:name="_Toc1468133"/>
       <w:r>
         <w:rPr>
           <w:sz w:val="26"/>
@@ -31624,7 +31622,7 @@
         </w:rPr>
         <w:t xml:space="preserve"> will be a first round pick</w:t>
       </w:r>
-      <w:bookmarkEnd w:id="42"/>
+      <w:bookmarkEnd w:id="41"/>
     </w:p>
     <w:p>
       <w:r>
@@ -31779,7 +31777,7 @@
           <w:szCs w:val="26"/>
         </w:rPr>
       </w:pPr>
-      <w:bookmarkStart w:id="43" w:name="_Toc1468134"/>
+      <w:bookmarkStart w:id="42" w:name="_Toc1468134"/>
       <w:r>
         <w:rPr>
           <w:sz w:val="26"/>
@@ -31804,7 +31802,7 @@
         </w:rPr>
         <w:t xml:space="preserve"> will be a second round pick</w:t>
       </w:r>
-      <w:bookmarkEnd w:id="43"/>
+      <w:bookmarkEnd w:id="42"/>
     </w:p>
     <w:p>
       <w:r>
@@ -31950,12 +31948,12 @@
       <w:pPr>
         <w:pStyle w:val="Heading2"/>
       </w:pPr>
-      <w:bookmarkStart w:id="44" w:name="_Toc1468135"/>
+      <w:bookmarkStart w:id="43" w:name="_Toc1468135"/>
       <w:r>
         <w:lastRenderedPageBreak/>
         <w:t>8.4 Using only a player’s last season</w:t>
       </w:r>
-      <w:bookmarkEnd w:id="44"/>
+      <w:bookmarkEnd w:id="43"/>
     </w:p>
     <w:p>
       <w:r>
@@ -31978,7 +31976,7 @@
           <w:noProof/>
         </w:rPr>
       </w:pPr>
-      <w:bookmarkStart w:id="45" w:name="_Toc1468136"/>
+      <w:bookmarkStart w:id="44" w:name="_Toc1468136"/>
       <w:r>
         <w:rPr>
           <w:sz w:val="26"/>
@@ -31986,7 +31984,7 @@
         </w:rPr>
         <w:t>8.4.1 Predicting whether an NCAA DI player will play an NBA game</w:t>
       </w:r>
-      <w:bookmarkEnd w:id="45"/>
+      <w:bookmarkEnd w:id="44"/>
     </w:p>
     <w:p>
       <w:r>
@@ -32121,7 +32119,7 @@
           <w:szCs w:val="26"/>
         </w:rPr>
       </w:pPr>
-      <w:bookmarkStart w:id="46" w:name="_Toc1468137"/>
+      <w:bookmarkStart w:id="45" w:name="_Toc1468137"/>
       <w:r>
         <w:rPr>
           <w:sz w:val="26"/>
@@ -32130,7 +32128,7 @@
         <w:lastRenderedPageBreak/>
         <w:t>8.4.2 Predicting which 2018 NCAA DI players would play an NBA game</w:t>
       </w:r>
-      <w:bookmarkEnd w:id="46"/>
+      <w:bookmarkEnd w:id="45"/>
     </w:p>
     <w:p>
       <w:pPr>
@@ -32166,7 +32164,7 @@
           <w:szCs w:val="26"/>
         </w:rPr>
       </w:pPr>
-      <w:bookmarkStart w:id="47" w:name="_Toc1468138"/>
+      <w:bookmarkStart w:id="46" w:name="_Toc1468138"/>
       <w:r>
         <w:rPr>
           <w:sz w:val="26"/>
@@ -32175,7 +32173,7 @@
         <w:lastRenderedPageBreak/>
         <w:t>8.4.3 Predicting whether an NCAA DI player will be drafted</w:t>
       </w:r>
-      <w:bookmarkEnd w:id="47"/>
+      <w:bookmarkEnd w:id="46"/>
     </w:p>
     <w:p>
       <w:pPr>
@@ -32313,7 +32311,7 @@
           <w:szCs w:val="26"/>
         </w:rPr>
       </w:pPr>
-      <w:bookmarkStart w:id="48" w:name="_Toc1468139"/>
+      <w:bookmarkStart w:id="47" w:name="_Toc1468139"/>
       <w:r>
         <w:rPr>
           <w:sz w:val="26"/>
@@ -32322,7 +32320,7 @@
         <w:lastRenderedPageBreak/>
         <w:t>8.4.4 Predicting whether an NCAA DI player will be a lottery pick</w:t>
       </w:r>
-      <w:bookmarkEnd w:id="48"/>
+      <w:bookmarkEnd w:id="47"/>
     </w:p>
     <w:p>
       <w:pPr>
@@ -32471,7 +32469,7 @@
           <w:szCs w:val="26"/>
         </w:rPr>
       </w:pPr>
-      <w:bookmarkStart w:id="49" w:name="_Toc1468140"/>
+      <w:bookmarkStart w:id="48" w:name="_Toc1468140"/>
       <w:r>
         <w:rPr>
           <w:sz w:val="26"/>
@@ -32496,7 +32494,7 @@
         </w:rPr>
         <w:t xml:space="preserve"> pick</w:t>
       </w:r>
-      <w:bookmarkEnd w:id="49"/>
+      <w:bookmarkEnd w:id="48"/>
     </w:p>
     <w:p>
       <w:pPr>
@@ -32632,7 +32630,7 @@
           <w:szCs w:val="26"/>
         </w:rPr>
       </w:pPr>
-      <w:bookmarkStart w:id="50" w:name="_Toc1468141"/>
+      <w:bookmarkStart w:id="49" w:name="_Toc1468141"/>
       <w:r>
         <w:rPr>
           <w:sz w:val="26"/>
@@ -32657,7 +32655,7 @@
         </w:rPr>
         <w:t xml:space="preserve"> pick</w:t>
       </w:r>
-      <w:bookmarkEnd w:id="50"/>
+      <w:bookmarkEnd w:id="49"/>
     </w:p>
     <w:p>
       <w:pPr>
@@ -32782,7 +32780,7 @@
           <w:i/>
         </w:rPr>
       </w:pPr>
-      <w:bookmarkStart w:id="51" w:name="_Toc1468142"/>
+      <w:bookmarkStart w:id="50" w:name="_Toc1468142"/>
       <w:r>
         <w:lastRenderedPageBreak/>
         <w:t xml:space="preserve">9. Discussion </w:t>
@@ -32793,17 +32791,17 @@
         </w:rPr>
         <w:t>(Mike)</w:t>
       </w:r>
-      <w:bookmarkEnd w:id="51"/>
+      <w:bookmarkEnd w:id="50"/>
     </w:p>
     <w:p>
       <w:pPr>
         <w:pStyle w:val="Heading2"/>
       </w:pPr>
-      <w:bookmarkStart w:id="52" w:name="_Toc1468143"/>
+      <w:bookmarkStart w:id="51" w:name="_Toc1468143"/>
       <w:r>
         <w:t>9.1 All Division I Players</w:t>
       </w:r>
-      <w:bookmarkEnd w:id="52"/>
+      <w:bookmarkEnd w:id="51"/>
     </w:p>
     <w:p>
       <w:r>
@@ -32888,11 +32886,11 @@
       <w:pPr>
         <w:pStyle w:val="Heading2"/>
       </w:pPr>
-      <w:bookmarkStart w:id="53" w:name="_Toc1468144"/>
+      <w:bookmarkStart w:id="52" w:name="_Toc1468144"/>
       <w:r>
         <w:t>9.2 Freshmen Division I Players</w:t>
       </w:r>
-      <w:bookmarkEnd w:id="53"/>
+      <w:bookmarkEnd w:id="52"/>
     </w:p>
     <w:p>
       <w:pPr>
@@ -32913,11 +32911,11 @@
       <w:pPr>
         <w:pStyle w:val="Heading2"/>
       </w:pPr>
-      <w:bookmarkStart w:id="54" w:name="_Toc1468145"/>
+      <w:bookmarkStart w:id="53" w:name="_Toc1468145"/>
       <w:r>
         <w:t>9.3 Last Year Division I Players</w:t>
       </w:r>
-      <w:bookmarkEnd w:id="54"/>
+      <w:bookmarkEnd w:id="53"/>
     </w:p>
     <w:p>
       <w:pPr>
@@ -33008,11 +33006,11 @@
       <w:pPr>
         <w:pStyle w:val="Heading2"/>
       </w:pPr>
-      <w:bookmarkStart w:id="55" w:name="_Toc1468146"/>
+      <w:bookmarkStart w:id="54" w:name="_Toc1468146"/>
       <w:r>
         <w:t>9.4 Dataset Imperfect</w:t>
       </w:r>
-      <w:bookmarkEnd w:id="55"/>
+      <w:bookmarkEnd w:id="54"/>
     </w:p>
     <w:p>
       <w:pPr>
@@ -33022,7 +33020,7 @@
           <w:szCs w:val="26"/>
         </w:rPr>
       </w:pPr>
-      <w:bookmarkStart w:id="56" w:name="_Toc1468147"/>
+      <w:bookmarkStart w:id="55" w:name="_Toc1468147"/>
       <w:r>
         <w:rPr>
           <w:sz w:val="26"/>
@@ -33030,7 +33028,45 @@
         </w:rPr>
         <w:t>9.4.1 NBA / International / G League</w:t>
       </w:r>
-      <w:bookmarkEnd w:id="56"/>
+      <w:bookmarkEnd w:id="55"/>
+    </w:p>
+    <w:p>
+      <w:proofErr w:type="gramStart"/>
+      <w:r>
+        <w:t>In order to</w:t>
+      </w:r>
+      <w:proofErr w:type="gramEnd"/>
+      <w:r>
+        <w:t xml:space="preserve"> create our dataset, we had to establish certain criteria for determining if a player made the NBA. The other targets were far </w:t>
+      </w:r>
+      <w:proofErr w:type="gramStart"/>
+      <w:r>
+        <w:t>more black and white</w:t>
+      </w:r>
+      <w:proofErr w:type="gramEnd"/>
+      <w:r>
+        <w:t xml:space="preserve"> so we did not have to define them. Either they were a </w:t>
+      </w:r>
+      <w:proofErr w:type="gramStart"/>
+      <w:r>
+        <w:t>first round</w:t>
+      </w:r>
+      <w:proofErr w:type="gramEnd"/>
+      <w:r>
+        <w:t xml:space="preserve"> pick or they were not, lottery pick or not, etc. But for making the NBA we had to define what it meant to make the NBA. Our data was collected from Sports-Reference.com which defined making the NBA as playing an NBA game. </w:t>
+      </w:r>
+      <w:r>
+        <w:t xml:space="preserve">It is worth mentioning however, that a </w:t>
+      </w:r>
+      <w:r>
+        <w:rPr>
+          <w:highlight w:val="yellow"/>
+        </w:rPr>
+        <w:t>good portion of our false positives</w:t>
+      </w:r>
+      <w:r>
+        <w:t xml:space="preserve"> went on to play professional basketball league whether it be the NBA G League or Internationally. A considerable amount also signed NBA contracts they just failed to make the cut when the regular season came around or never saw the court. It is debatable whether these such players who made an NBA roster should be considered having made the NBA. But due to the criteria established by our data source going back and manually editing the data would have been unreasonable. </w:t>
+      </w:r>
     </w:p>
     <w:p>
       <w:pPr>
@@ -33040,7 +33076,7 @@
           <w:szCs w:val="26"/>
         </w:rPr>
       </w:pPr>
-      <w:bookmarkStart w:id="57" w:name="_Toc1468148"/>
+      <w:bookmarkStart w:id="56" w:name="_Toc1468148"/>
       <w:r>
         <w:rPr>
           <w:sz w:val="26"/>
@@ -33048,6 +33084,80 @@
         </w:rPr>
         <w:t>9.4.2 Returning to College</w:t>
       </w:r>
+      <w:bookmarkEnd w:id="56"/>
+    </w:p>
+    <w:p>
+      <w:r>
+        <w:t xml:space="preserve">A further challenge we had to address within our dataset was the players who returned to play college even when they would have made the NBA </w:t>
+      </w:r>
+      <w:r>
+        <w:t xml:space="preserve">that year. </w:t>
+      </w:r>
+      <w:r>
+        <w:t xml:space="preserve">Players who returned to play in college were unnecessary noise in our dataset and these players did show up as false positive in our predictions. A player like Willie </w:t>
+      </w:r>
+      <w:proofErr w:type="spellStart"/>
+      <w:r>
+        <w:t>Cauley</w:t>
+      </w:r>
+      <w:proofErr w:type="spellEnd"/>
+      <w:r>
+        <w:t xml:space="preserve">-Stein in his 2012-13 season decided to go back and </w:t>
+      </w:r>
+      <w:r>
+        <w:lastRenderedPageBreak/>
+        <w:t xml:space="preserve">play another year at Kentucky. Our model predicted he had a 72% chance of making the NBA, far above the threshold of 50%. And although he later </w:t>
+      </w:r>
+      <w:r>
+        <w:t xml:space="preserve">ended up playing in the NBA, his 2012-13 season adds more complexity to an already complex task. These players who return to college but were ready for the NBA </w:t>
+      </w:r>
+      <w:proofErr w:type="gramStart"/>
+      <w:r>
+        <w:t>often times</w:t>
+      </w:r>
+      <w:proofErr w:type="gramEnd"/>
+      <w:r>
+        <w:t xml:space="preserve"> are seen across our predictions as misses because they also were likely to be predicted to be drafted and in the first round. For </w:t>
+      </w:r>
+      <w:proofErr w:type="gramStart"/>
+      <w:r>
+        <w:t>example</w:t>
+      </w:r>
+      <w:proofErr w:type="gramEnd"/>
+      <w:r>
+        <w:t xml:space="preserve"> Aaron Harrison was “missed” </w:t>
+      </w:r>
+      <w:r>
+        <w:t>5 times because our model predicted he would play in the NBA, be drafted</w:t>
+      </w:r>
+      <w:r>
+        <w:t xml:space="preserve">, </w:t>
+      </w:r>
+      <w:r>
+        <w:t xml:space="preserve">be a first round </w:t>
+      </w:r>
+      <w:r>
+        <w:t xml:space="preserve">and lottery </w:t>
+      </w:r>
+      <w:r>
+        <w:t xml:space="preserve">pick in 2013-14 but since he returned to play another year at college all </w:t>
+      </w:r>
+      <w:r>
+        <w:t>of these predictions were seen as false positives</w:t>
+      </w:r>
+      <w:r>
+        <w:t>.</w:t>
+      </w:r>
+      <w:r>
+        <w:t xml:space="preserve"> A case could be made that had he declared for the draft he w</w:t>
+      </w:r>
+      <w:r>
+        <w:t>ould have been drafted highly and played in the NBA. Overall there are more factors than jus</w:t>
+      </w:r>
+      <w:r>
+        <w:t>t if a player would be drafted or play in the NBA as some players choose to stay. These reasons are impossible to account for and will always result in variability for these kinds of predictions.</w:t>
+      </w:r>
+      <w:bookmarkStart w:id="57" w:name="_GoBack"/>
       <w:bookmarkEnd w:id="57"/>
     </w:p>
     <w:p>
@@ -37736,7 +37846,7 @@
                   <a:bodyPr/>
                   <a:lstStyle/>
                   <a:p>
-                    <a:fld id="{6B0B5ECA-6DEA-49AE-9BA9-3378F22A6FF5}" type="CELLRANGE">
+                    <a:fld id="{50C7CA02-B59A-4972-8E91-AA9EB76DF876}" type="CELLRANGE">
                       <a:rPr lang="en-US"/>
                       <a:pPr/>
                       <a:t>[CELLRANGE]</a:t>
@@ -37770,7 +37880,7 @@
                   <a:bodyPr/>
                   <a:lstStyle/>
                   <a:p>
-                    <a:fld id="{B802395F-7BBF-43C5-9292-C775F55636EC}" type="CELLRANGE">
+                    <a:fld id="{A4477373-C299-47AE-8148-414115906614}" type="CELLRANGE">
                       <a:rPr lang="en-US"/>
                       <a:pPr/>
                       <a:t>[CELLRANGE]</a:t>
@@ -37804,7 +37914,7 @@
                   <a:bodyPr/>
                   <a:lstStyle/>
                   <a:p>
-                    <a:fld id="{A70836E4-D3CA-43D5-91F8-B2E2F0DC7915}" type="CELLRANGE">
+                    <a:fld id="{8FF1C915-B0F5-421C-A89F-CBD7E9522B93}" type="CELLRANGE">
                       <a:rPr lang="en-US"/>
                       <a:pPr/>
                       <a:t>[CELLRANGE]</a:t>
@@ -37838,7 +37948,7 @@
                   <a:bodyPr/>
                   <a:lstStyle/>
                   <a:p>
-                    <a:fld id="{D7CEF58C-4EBB-4D99-8EEA-0D4CF6887DDD}" type="CELLRANGE">
+                    <a:fld id="{F97B57ED-E09C-4B42-A11C-A789B4D7662C}" type="CELLRANGE">
                       <a:rPr lang="en-US"/>
                       <a:pPr/>
                       <a:t>[CELLRANGE]</a:t>
@@ -37872,7 +37982,7 @@
                   <a:bodyPr/>
                   <a:lstStyle/>
                   <a:p>
-                    <a:fld id="{2A06A0A8-05B5-41F2-A6AD-B01A7380D872}" type="CELLRANGE">
+                    <a:fld id="{FBCBA968-144D-4696-92D8-B52710934BC8}" type="CELLRANGE">
                       <a:rPr lang="en-US"/>
                       <a:pPr/>
                       <a:t>[CELLRANGE]</a:t>
@@ -37906,7 +38016,7 @@
                   <a:bodyPr/>
                   <a:lstStyle/>
                   <a:p>
-                    <a:fld id="{FC9FCB16-BC5A-440C-8F23-4BE7EC58431E}" type="CELLRANGE">
+                    <a:fld id="{F4EBD033-AC76-403C-BA0F-7AF3CFF61605}" type="CELLRANGE">
                       <a:rPr lang="en-US"/>
                       <a:pPr/>
                       <a:t>[CELLRANGE]</a:t>
@@ -46250,7 +46360,7 @@
 </file>
 
 <file path=customXml/itemProps1.xml><?xml version="1.0" encoding="utf-8"?>
-<ds:datastoreItem xmlns:ds="http://schemas.openxmlformats.org/officeDocument/2006/customXml" ds:itemID="{D0576D8B-2216-406A-8FB0-C1D5C160038B}">
+<ds:datastoreItem xmlns:ds="http://schemas.openxmlformats.org/officeDocument/2006/customXml" ds:itemID="{45647C9D-DD66-48D1-BB2D-888809BC3DC0}">
   <ds:schemaRefs>
     <ds:schemaRef ds:uri="http://schemas.openxmlformats.org/officeDocument/2006/bibliography"/>
   </ds:schemaRefs>

</xml_diff>